<commit_message>
Początek pisania README - potem będzie .pdf
</commit_message>
<xml_diff>
--- a/README.docx
+++ b/README.docx
@@ -2,6 +2,742 @@
 <file path=word/document.xml><?xml version="1.0" encoding="utf-8"?>
 <w:document xmlns:ve="http://schemas.openxmlformats.org/markup-compatibility/2006" xmlns:o="urn:schemas-microsoft-com:office:office" xmlns:r="http://schemas.openxmlformats.org/officeDocument/2006/relationships" xmlns:m="http://schemas.openxmlformats.org/officeDocument/2006/math" xmlns:v="urn:schemas-microsoft-com:vml" xmlns:wp="http://schemas.openxmlformats.org/drawingml/2006/wordprocessingDrawing" xmlns:w10="urn:schemas-microsoft-com:office:word" xmlns:w="http://schemas.openxmlformats.org/wordprocessingml/2006/main" xmlns:wne="http://schemas.microsoft.com/office/word/2006/wordml">
   <w:body>
+    <w:tbl>
+      <w:tblPr>
+        <w:tblW w:w="5000" w:type="pct"/>
+        <w:jc w:val="center"/>
+        <w:tblBorders>
+          <w:top w:val="single" w:sz="4" w:space="0" w:color="auto"/>
+          <w:left w:val="single" w:sz="4" w:space="0" w:color="auto"/>
+          <w:bottom w:val="single" w:sz="4" w:space="0" w:color="auto"/>
+          <w:right w:val="single" w:sz="4" w:space="0" w:color="auto"/>
+          <w:insideH w:val="single" w:sz="4" w:space="0" w:color="auto"/>
+          <w:insideV w:val="single" w:sz="4" w:space="0" w:color="auto"/>
+        </w:tblBorders>
+        <w:tblLook w:val="00A0"/>
+      </w:tblPr>
+      <w:tblGrid>
+        <w:gridCol w:w="1524"/>
+        <w:gridCol w:w="1703"/>
+        <w:gridCol w:w="1811"/>
+        <w:gridCol w:w="1089"/>
+        <w:gridCol w:w="1367"/>
+        <w:gridCol w:w="897"/>
+        <w:gridCol w:w="897"/>
+      </w:tblGrid>
+      <w:tr>
+        <w:trPr>
+          <w:trHeight w:val="283"/>
+          <w:jc w:val="center"/>
+        </w:trPr>
+        <w:tc>
+          <w:tcPr>
+            <w:tcW w:w="5000" w:type="pct"/>
+            <w:gridSpan w:val="7"/>
+            <w:vAlign w:val="center"/>
+          </w:tcPr>
+          <w:p>
+            <w:pPr>
+              <w:pStyle w:val="Bezodstpw1"/>
+              <w:jc w:val="center"/>
+              <w:rPr>
+                <w:b/>
+                <w:bCs/>
+                <w:sz w:val="44"/>
+                <w:szCs w:val="44"/>
+              </w:rPr>
+            </w:pPr>
+            <w:r>
+              <w:rPr>
+                <w:b/>
+                <w:bCs/>
+                <w:sz w:val="44"/>
+                <w:szCs w:val="44"/>
+              </w:rPr>
+              <w:t>Bazy Danych 2</w:t>
+            </w:r>
+          </w:p>
+        </w:tc>
+      </w:tr>
+      <w:tr>
+        <w:trPr>
+          <w:trHeight w:val="307"/>
+          <w:jc w:val="center"/>
+        </w:trPr>
+        <w:tc>
+          <w:tcPr>
+            <w:tcW w:w="820" w:type="pct"/>
+            <w:vAlign w:val="center"/>
+          </w:tcPr>
+          <w:p>
+            <w:pPr>
+              <w:pStyle w:val="Bezodstpw1"/>
+              <w:jc w:val="center"/>
+              <w:rPr>
+                <w:b/>
+                <w:bCs/>
+                <w:sz w:val="20"/>
+                <w:szCs w:val="20"/>
+              </w:rPr>
+            </w:pPr>
+            <w:r>
+              <w:rPr>
+                <w:b/>
+                <w:bCs/>
+                <w:sz w:val="20"/>
+                <w:szCs w:val="20"/>
+              </w:rPr>
+              <w:t>Rok akademicki</w:t>
+            </w:r>
+          </w:p>
+        </w:tc>
+        <w:tc>
+          <w:tcPr>
+            <w:tcW w:w="917" w:type="pct"/>
+            <w:vAlign w:val="center"/>
+          </w:tcPr>
+          <w:p>
+            <w:pPr>
+              <w:pStyle w:val="Bezodstpw1"/>
+              <w:jc w:val="center"/>
+              <w:rPr>
+                <w:b/>
+                <w:bCs/>
+                <w:sz w:val="20"/>
+                <w:szCs w:val="20"/>
+              </w:rPr>
+            </w:pPr>
+            <w:r>
+              <w:rPr>
+                <w:b/>
+                <w:bCs/>
+                <w:sz w:val="20"/>
+                <w:szCs w:val="20"/>
+              </w:rPr>
+              <w:t>Rodzaj studiów/ Kierunek</w:t>
+            </w:r>
+          </w:p>
+        </w:tc>
+        <w:tc>
+          <w:tcPr>
+            <w:tcW w:w="975" w:type="pct"/>
+            <w:vAlign w:val="center"/>
+          </w:tcPr>
+          <w:p>
+            <w:pPr>
+              <w:pStyle w:val="Bezodstpw1"/>
+              <w:jc w:val="center"/>
+              <w:rPr>
+                <w:b/>
+                <w:bCs/>
+                <w:sz w:val="20"/>
+                <w:szCs w:val="20"/>
+              </w:rPr>
+            </w:pPr>
+            <w:r>
+              <w:rPr>
+                <w:b/>
+                <w:bCs/>
+                <w:sz w:val="20"/>
+                <w:szCs w:val="20"/>
+              </w:rPr>
+              <w:t>Kierownik przedmiotu</w:t>
+            </w:r>
+          </w:p>
+        </w:tc>
+        <w:tc>
+          <w:tcPr>
+            <w:tcW w:w="586" w:type="pct"/>
+            <w:vAlign w:val="center"/>
+          </w:tcPr>
+          <w:p>
+            <w:pPr>
+              <w:pStyle w:val="Bezodstpw1"/>
+              <w:jc w:val="center"/>
+              <w:rPr>
+                <w:b/>
+                <w:bCs/>
+                <w:sz w:val="20"/>
+                <w:szCs w:val="20"/>
+              </w:rPr>
+            </w:pPr>
+            <w:r>
+              <w:rPr>
+                <w:b/>
+                <w:bCs/>
+                <w:sz w:val="20"/>
+                <w:szCs w:val="20"/>
+              </w:rPr>
+              <w:t>Rodzaj zajęć</w:t>
+            </w:r>
+          </w:p>
+        </w:tc>
+        <w:tc>
+          <w:tcPr>
+            <w:tcW w:w="736" w:type="pct"/>
+            <w:vAlign w:val="center"/>
+          </w:tcPr>
+          <w:p>
+            <w:pPr>
+              <w:pStyle w:val="Bezodstpw1"/>
+              <w:jc w:val="center"/>
+              <w:rPr>
+                <w:b/>
+                <w:bCs/>
+                <w:sz w:val="20"/>
+                <w:szCs w:val="20"/>
+              </w:rPr>
+            </w:pPr>
+            <w:r>
+              <w:rPr>
+                <w:b/>
+                <w:bCs/>
+                <w:sz w:val="20"/>
+                <w:szCs w:val="20"/>
+              </w:rPr>
+              <w:t>Grupa</w:t>
+            </w:r>
+          </w:p>
+        </w:tc>
+        <w:tc>
+          <w:tcPr>
+            <w:tcW w:w="483" w:type="pct"/>
+            <w:vAlign w:val="center"/>
+          </w:tcPr>
+          <w:p>
+            <w:pPr>
+              <w:pStyle w:val="Bezodstpw1"/>
+              <w:jc w:val="center"/>
+              <w:rPr>
+                <w:b/>
+                <w:bCs/>
+                <w:sz w:val="20"/>
+                <w:szCs w:val="20"/>
+              </w:rPr>
+            </w:pPr>
+            <w:r>
+              <w:rPr>
+                <w:b/>
+                <w:bCs/>
+                <w:sz w:val="20"/>
+                <w:szCs w:val="20"/>
+              </w:rPr>
+              <w:t>Semestr</w:t>
+            </w:r>
+          </w:p>
+        </w:tc>
+        <w:tc>
+          <w:tcPr>
+            <w:tcW w:w="483" w:type="pct"/>
+            <w:vAlign w:val="center"/>
+          </w:tcPr>
+          <w:p>
+            <w:pPr>
+              <w:pStyle w:val="Bezodstpw1"/>
+              <w:jc w:val="center"/>
+              <w:rPr>
+                <w:b/>
+                <w:bCs/>
+                <w:sz w:val="20"/>
+                <w:szCs w:val="20"/>
+              </w:rPr>
+            </w:pPr>
+            <w:r>
+              <w:rPr>
+                <w:b/>
+                <w:bCs/>
+                <w:sz w:val="20"/>
+                <w:szCs w:val="20"/>
+              </w:rPr>
+              <w:t>Ocena</w:t>
+            </w:r>
+          </w:p>
+        </w:tc>
+      </w:tr>
+      <w:tr>
+        <w:trPr>
+          <w:trHeight w:val="667"/>
+          <w:jc w:val="center"/>
+        </w:trPr>
+        <w:tc>
+          <w:tcPr>
+            <w:tcW w:w="820" w:type="pct"/>
+            <w:vAlign w:val="center"/>
+          </w:tcPr>
+          <w:p>
+            <w:pPr>
+              <w:pStyle w:val="Bezodstpw1"/>
+              <w:jc w:val="center"/>
+            </w:pPr>
+            <w:r>
+              <w:rPr>
+                <w:sz w:val="28"/>
+                <w:szCs w:val="28"/>
+              </w:rPr>
+              <w:t>2016/2017</w:t>
+            </w:r>
+          </w:p>
+        </w:tc>
+        <w:tc>
+          <w:tcPr>
+            <w:tcW w:w="917" w:type="pct"/>
+            <w:vAlign w:val="center"/>
+          </w:tcPr>
+          <w:p>
+            <w:pPr>
+              <w:pStyle w:val="Bezodstpw1"/>
+              <w:jc w:val="center"/>
+              <w:rPr>
+                <w:sz w:val="28"/>
+                <w:szCs w:val="28"/>
+              </w:rPr>
+            </w:pPr>
+            <w:r>
+              <w:rPr>
+                <w:sz w:val="28"/>
+                <w:szCs w:val="28"/>
+              </w:rPr>
+              <w:t xml:space="preserve">SSI </w:t>
+            </w:r>
+          </w:p>
+          <w:p>
+            <w:pPr>
+              <w:pStyle w:val="Bezodstpw1"/>
+              <w:jc w:val="center"/>
+              <w:rPr>
+                <w:sz w:val="20"/>
+                <w:szCs w:val="20"/>
+              </w:rPr>
+            </w:pPr>
+            <w:r>
+              <w:rPr>
+                <w:sz w:val="28"/>
+                <w:szCs w:val="28"/>
+              </w:rPr>
+              <w:t>INF</w:t>
+            </w:r>
+          </w:p>
+        </w:tc>
+        <w:tc>
+          <w:tcPr>
+            <w:tcW w:w="975" w:type="pct"/>
+            <w:vAlign w:val="center"/>
+          </w:tcPr>
+          <w:p>
+            <w:pPr>
+              <w:pStyle w:val="Bezodstpw1"/>
+              <w:jc w:val="center"/>
+            </w:pPr>
+            <w:r>
+              <w:t>Dr inż. Dariusz Rafał Augustyn</w:t>
+            </w:r>
+          </w:p>
+        </w:tc>
+        <w:tc>
+          <w:tcPr>
+            <w:tcW w:w="586" w:type="pct"/>
+            <w:vAlign w:val="center"/>
+          </w:tcPr>
+          <w:p>
+            <w:pPr>
+              <w:pStyle w:val="Bezodstpw1"/>
+              <w:jc w:val="center"/>
+              <w:rPr>
+                <w:sz w:val="28"/>
+                <w:szCs w:val="28"/>
+              </w:rPr>
+            </w:pPr>
+            <w:r>
+              <w:rPr>
+                <w:sz w:val="24"/>
+                <w:szCs w:val="24"/>
+              </w:rPr>
+              <w:t xml:space="preserve">Projekt </w:t>
+            </w:r>
+          </w:p>
+        </w:tc>
+        <w:tc>
+          <w:tcPr>
+            <w:tcW w:w="736" w:type="pct"/>
+            <w:vAlign w:val="center"/>
+          </w:tcPr>
+          <w:p>
+            <w:pPr>
+              <w:pStyle w:val="Bezodstpw1"/>
+              <w:jc w:val="center"/>
+              <w:rPr>
+                <w:sz w:val="28"/>
+                <w:szCs w:val="28"/>
+              </w:rPr>
+            </w:pPr>
+            <w:r>
+              <w:rPr>
+                <w:sz w:val="28"/>
+                <w:szCs w:val="28"/>
+              </w:rPr>
+              <w:t>BDiSK</w:t>
+            </w:r>
+            <w:r>
+              <w:rPr>
+                <w:sz w:val="28"/>
+                <w:szCs w:val="28"/>
+              </w:rPr>
+              <w:t xml:space="preserve">3 </w:t>
+            </w:r>
+            <w:r>
+              <w:rPr>
+                <w:sz w:val="28"/>
+                <w:szCs w:val="28"/>
+              </w:rPr>
+              <w:br/>
+              <w:t>+ GKiO2</w:t>
+            </w:r>
+          </w:p>
+        </w:tc>
+        <w:tc>
+          <w:tcPr>
+            <w:tcW w:w="483" w:type="pct"/>
+            <w:vAlign w:val="center"/>
+          </w:tcPr>
+          <w:p>
+            <w:pPr>
+              <w:pStyle w:val="Bezodstpw1"/>
+              <w:jc w:val="center"/>
+              <w:rPr>
+                <w:sz w:val="28"/>
+                <w:szCs w:val="28"/>
+              </w:rPr>
+            </w:pPr>
+            <w:r>
+              <w:rPr>
+                <w:sz w:val="28"/>
+                <w:szCs w:val="28"/>
+              </w:rPr>
+              <w:t>6</w:t>
+            </w:r>
+          </w:p>
+        </w:tc>
+        <w:tc>
+          <w:tcPr>
+            <w:tcW w:w="483" w:type="pct"/>
+            <w:vAlign w:val="center"/>
+          </w:tcPr>
+          <w:p>
+            <w:pPr>
+              <w:pStyle w:val="Bezodstpw1"/>
+              <w:jc w:val="center"/>
+              <w:rPr>
+                <w:sz w:val="28"/>
+              </w:rPr>
+            </w:pPr>
+          </w:p>
+        </w:tc>
+      </w:tr>
+    </w:tbl>
+    <w:p>
+      <w:pPr>
+        <w:jc w:val="center"/>
+        <w:rPr>
+          <w:rFonts w:ascii="Arial" w:hAnsi="Arial" w:cs="Arial"/>
+          <w:sz w:val="24"/>
+        </w:rPr>
+      </w:pPr>
+    </w:p>
+    <w:p>
+      <w:pPr>
+        <w:jc w:val="center"/>
+        <w:rPr>
+          <w:rFonts w:ascii="Arial" w:hAnsi="Arial" w:cs="Arial"/>
+        </w:rPr>
+      </w:pPr>
+    </w:p>
+    <w:p>
+      <w:pPr>
+        <w:jc w:val="center"/>
+        <w:rPr>
+          <w:rFonts w:ascii="Arial" w:hAnsi="Arial" w:cs="Arial"/>
+          <w:sz w:val="24"/>
+        </w:rPr>
+      </w:pPr>
+    </w:p>
+    <w:p>
+      <w:pPr>
+        <w:jc w:val="center"/>
+        <w:rPr>
+          <w:rFonts w:ascii="Arial" w:hAnsi="Arial" w:cs="Arial"/>
+          <w:b/>
+          <w:sz w:val="44"/>
+        </w:rPr>
+      </w:pPr>
+    </w:p>
+    <w:p>
+      <w:pPr>
+        <w:jc w:val="center"/>
+        <w:rPr>
+          <w:rFonts w:ascii="Cambria" w:hAnsi="Cambria" w:cs="Arial"/>
+          <w:b/>
+          <w:bCs/>
+          <w:sz w:val="52"/>
+          <w:szCs w:val="52"/>
+        </w:rPr>
+      </w:pPr>
+      <w:r>
+        <w:rPr>
+          <w:rFonts w:ascii="Cambria" w:hAnsi="Cambria" w:cs="Arial"/>
+          <w:b/>
+          <w:bCs/>
+          <w:sz w:val="52"/>
+          <w:szCs w:val="52"/>
+        </w:rPr>
+        <w:t xml:space="preserve">System obsługi rezerwacji </w:t>
+      </w:r>
+      <w:r>
+        <w:rPr>
+          <w:rFonts w:ascii="Cambria" w:hAnsi="Cambria" w:cs="Arial"/>
+          <w:b/>
+          <w:bCs/>
+          <w:sz w:val="52"/>
+          <w:szCs w:val="52"/>
+        </w:rPr>
+        <w:br/>
+        <w:t>wizyt lekarskich</w:t>
+      </w:r>
+    </w:p>
+    <w:p>
+      <w:pPr>
+        <w:jc w:val="center"/>
+        <w:rPr>
+          <w:rFonts w:ascii="Arial" w:hAnsi="Arial" w:cs="Arial"/>
+          <w:sz w:val="32"/>
+        </w:rPr>
+      </w:pPr>
+      <w:r>
+        <w:rPr>
+          <w:rFonts w:ascii="Arial" w:hAnsi="Arial" w:cs="Arial"/>
+          <w:sz w:val="32"/>
+        </w:rPr>
+        <w:t>[RA2]</w:t>
+      </w:r>
+    </w:p>
+    <w:p>
+      <w:pPr>
+        <w:jc w:val="center"/>
+        <w:rPr>
+          <w:rFonts w:ascii="Arial" w:hAnsi="Arial" w:cs="Arial"/>
+          <w:sz w:val="32"/>
+        </w:rPr>
+      </w:pPr>
+    </w:p>
+    <w:p>
+      <w:pPr>
+        <w:jc w:val="center"/>
+        <w:rPr>
+          <w:rFonts w:ascii="Arial" w:hAnsi="Arial" w:cs="Arial"/>
+          <w:sz w:val="32"/>
+        </w:rPr>
+      </w:pPr>
+    </w:p>
+    <w:p>
+      <w:pPr>
+        <w:jc w:val="center"/>
+        <w:rPr>
+          <w:rFonts w:ascii="Arial" w:hAnsi="Arial" w:cs="Arial"/>
+          <w:sz w:val="32"/>
+        </w:rPr>
+      </w:pPr>
+    </w:p>
+    <w:p>
+      <w:pPr>
+        <w:jc w:val="center"/>
+        <w:rPr>
+          <w:rFonts w:ascii="Arial" w:hAnsi="Arial" w:cs="Arial"/>
+          <w:sz w:val="32"/>
+        </w:rPr>
+      </w:pPr>
+    </w:p>
+    <w:p>
+      <w:pPr>
+        <w:jc w:val="center"/>
+        <w:rPr>
+          <w:rFonts w:ascii="Arial" w:hAnsi="Arial" w:cs="Arial"/>
+          <w:sz w:val="24"/>
+        </w:rPr>
+      </w:pPr>
+    </w:p>
+    <w:p>
+      <w:pPr>
+        <w:jc w:val="center"/>
+        <w:rPr>
+          <w:rFonts w:ascii="Arial" w:hAnsi="Arial" w:cs="Arial"/>
+          <w:sz w:val="24"/>
+        </w:rPr>
+      </w:pPr>
+    </w:p>
+    <w:p>
+      <w:pPr>
+        <w:jc w:val="center"/>
+        <w:rPr>
+          <w:rFonts w:ascii="Arial" w:hAnsi="Arial" w:cs="Arial"/>
+          <w:sz w:val="24"/>
+        </w:rPr>
+      </w:pPr>
+    </w:p>
+    <w:p>
+      <w:pPr>
+        <w:jc w:val="center"/>
+        <w:rPr>
+          <w:rFonts w:ascii="Arial" w:hAnsi="Arial" w:cs="Arial"/>
+          <w:sz w:val="24"/>
+        </w:rPr>
+      </w:pPr>
+    </w:p>
+    <w:p>
+      <w:pPr>
+        <w:jc w:val="center"/>
+        <w:rPr>
+          <w:rFonts w:ascii="Arial" w:hAnsi="Arial" w:cs="Arial"/>
+          <w:sz w:val="24"/>
+        </w:rPr>
+      </w:pPr>
+    </w:p>
+    <w:p>
+      <w:pPr>
+        <w:spacing w:after="0"/>
+        <w:jc w:val="right"/>
+        <w:rPr>
+          <w:rFonts w:cs="Calibri"/>
+          <w:sz w:val="24"/>
+          <w:szCs w:val="24"/>
+          <w:u w:val="single"/>
+        </w:rPr>
+      </w:pPr>
+      <w:r>
+        <w:rPr>
+          <w:rFonts w:cs="Calibri"/>
+          <w:sz w:val="24"/>
+          <w:szCs w:val="24"/>
+          <w:u w:val="single"/>
+        </w:rPr>
+        <w:t>Skład sekcji:</w:t>
+      </w:r>
+    </w:p>
+    <w:p>
+      <w:pPr>
+        <w:spacing w:after="0"/>
+        <w:jc w:val="right"/>
+        <w:rPr>
+          <w:rFonts w:cs="Calibri"/>
+          <w:sz w:val="24"/>
+          <w:szCs w:val="24"/>
+        </w:rPr>
+      </w:pPr>
+      <w:r>
+        <w:rPr>
+          <w:rFonts w:cs="Calibri"/>
+          <w:sz w:val="24"/>
+          <w:szCs w:val="24"/>
+        </w:rPr>
+        <w:t>Anna Kocztorz</w:t>
+      </w:r>
+    </w:p>
+    <w:p>
+      <w:pPr>
+        <w:spacing w:after="0"/>
+        <w:jc w:val="right"/>
+        <w:rPr>
+          <w:rFonts w:cs="Calibri"/>
+          <w:sz w:val="24"/>
+          <w:szCs w:val="24"/>
+        </w:rPr>
+      </w:pPr>
+      <w:r>
+        <w:rPr>
+          <w:rFonts w:cs="Calibri"/>
+          <w:sz w:val="24"/>
+          <w:szCs w:val="24"/>
+        </w:rPr>
+        <w:t>Łukasz Wiśniewski</w:t>
+      </w:r>
+    </w:p>
+    <w:p>
+      <w:pPr>
+        <w:spacing w:after="0"/>
+        <w:jc w:val="right"/>
+        <w:rPr>
+          <w:rFonts w:cs="Calibri"/>
+          <w:sz w:val="24"/>
+          <w:szCs w:val="24"/>
+        </w:rPr>
+      </w:pPr>
+      <w:r>
+        <w:rPr>
+          <w:rFonts w:cs="Calibri"/>
+          <w:sz w:val="24"/>
+          <w:szCs w:val="24"/>
+        </w:rPr>
+        <w:t>Krzysztof Krawczyk</w:t>
+      </w:r>
+    </w:p>
+    <w:p>
+      <w:pPr>
+        <w:spacing w:after="0"/>
+        <w:jc w:val="right"/>
+        <w:rPr>
+          <w:rFonts w:cs="Calibri"/>
+          <w:sz w:val="24"/>
+        </w:rPr>
+      </w:pPr>
+      <w:r>
+        <w:rPr>
+          <w:rFonts w:cs="Calibri"/>
+          <w:sz w:val="24"/>
+          <w:szCs w:val="24"/>
+        </w:rPr>
+        <w:t>Zbigniew Kmonk</w:t>
+      </w:r>
+    </w:p>
+    <w:p>
+      <w:pPr>
+        <w:rPr>
+          <w:rFonts w:cs="Calibri"/>
+          <w:sz w:val="24"/>
+        </w:rPr>
+      </w:pPr>
+    </w:p>
+    <w:p>
+      <w:pPr>
+        <w:jc w:val="center"/>
+        <w:rPr>
+          <w:rFonts w:cs="Calibri"/>
+          <w:sz w:val="24"/>
+          <w:szCs w:val="24"/>
+        </w:rPr>
+      </w:pPr>
+      <w:r>
+        <w:rPr>
+          <w:rFonts w:cs="Calibri"/>
+          <w:sz w:val="24"/>
+          <w:szCs w:val="24"/>
+        </w:rPr>
+        <w:t xml:space="preserve">Gliwice, </w:t>
+      </w:r>
+      <w:r>
+        <w:rPr>
+          <w:rFonts w:cs="Calibri"/>
+          <w:sz w:val="24"/>
+          <w:szCs w:val="24"/>
+        </w:rPr>
+        <w:t>18</w:t>
+      </w:r>
+      <w:r>
+        <w:rPr>
+          <w:rFonts w:cs="Calibri"/>
+          <w:sz w:val="24"/>
+          <w:szCs w:val="24"/>
+        </w:rPr>
+        <w:t>.09.17</w:t>
+      </w:r>
+    </w:p>
     <w:p/>
     <w:sectPr>
       <w:pgSz w:w="11906" w:h="16838"/>
@@ -172,7 +908,13 @@
   <w:style w:type="paragraph" w:default="1" w:styleId="Normalny">
     <w:name w:val="Normal"/>
     <w:qFormat/>
-    <w:rsid w:val="00304470"/>
+    <w:rsid w:val="0057766C"/>
+    <w:pPr>
+      <w:jc w:val="both"/>
+    </w:pPr>
+    <w:rPr>
+      <w:rFonts w:ascii="Calibri" w:eastAsia="Times New Roman" w:hAnsi="Calibri" w:cs="Times New Roman"/>
+    </w:rPr>
   </w:style>
   <w:style w:type="character" w:default="1" w:styleId="Domylnaczcionkaakapitu">
     <w:name w:val="Default Paragraph Font"/>
@@ -201,6 +943,16 @@
     <w:uiPriority w:val="99"/>
     <w:semiHidden/>
     <w:unhideWhenUsed/>
+  </w:style>
+  <w:style w:type="paragraph" w:customStyle="1" w:styleId="Bezodstpw1">
+    <w:name w:val="Bez odstępów1"/>
+    <w:rsid w:val="0057766C"/>
+    <w:pPr>
+      <w:spacing w:after="0" w:line="240" w:lineRule="auto"/>
+    </w:pPr>
+    <w:rPr>
+      <w:rFonts w:ascii="Calibri" w:eastAsia="Times New Roman" w:hAnsi="Calibri" w:cs="Times New Roman"/>
+    </w:rPr>
   </w:style>
 </w:styles>
 </file>

</xml_diff>

<commit_message>
Sprzątanie + Część README
</commit_message>
<xml_diff>
--- a/README.docx
+++ b/README.docx
@@ -738,7 +738,69 @@
         <w:t>.09.17</w:t>
       </w:r>
     </w:p>
-    <w:p/>
+    <w:p>
+      <w:pPr>
+        <w:pStyle w:val="Nagwek1"/>
+        <w:numPr>
+          <w:ilvl w:val="0"/>
+          <w:numId w:val="1"/>
+        </w:numPr>
+      </w:pPr>
+      <w:r>
+        <w:lastRenderedPageBreak/>
+        <w:t>Prerekwizyty</w:t>
+      </w:r>
+    </w:p>
+    <w:p>
+      <w:r>
+        <w:t>Do uruchomienia projektu konieczne jest za</w:t>
+      </w:r>
+      <w:r>
+        <w:t>instalowane następujące</w:t>
+      </w:r>
+      <w:r>
+        <w:t>go oprogramowania</w:t>
+      </w:r>
+      <w:r>
+        <w:t>:</w:t>
+      </w:r>
+    </w:p>
+    <w:p>
+      <w:pPr>
+        <w:pStyle w:val="Akapitzlist"/>
+        <w:numPr>
+          <w:ilvl w:val="0"/>
+          <w:numId w:val="2"/>
+        </w:numPr>
+      </w:pPr>
+      <w:r>
+        <w:t>.NET Framework 4.5.2</w:t>
+      </w:r>
+    </w:p>
+    <w:p>
+      <w:pPr>
+        <w:pStyle w:val="Akapitzlist"/>
+        <w:numPr>
+          <w:ilvl w:val="0"/>
+          <w:numId w:val="2"/>
+        </w:numPr>
+      </w:pPr>
+      <w:r>
+        <w:t>Microsoft SQL Server</w:t>
+      </w:r>
+    </w:p>
+    <w:p>
+      <w:pPr>
+        <w:pStyle w:val="Nagwek1"/>
+        <w:numPr>
+          <w:ilvl w:val="0"/>
+          <w:numId w:val="1"/>
+        </w:numPr>
+      </w:pPr>
+      <w:r>
+        <w:t>Modyfikacje App.config</w:t>
+      </w:r>
+    </w:p>
     <w:sectPr>
       <w:pgSz w:w="11906" w:h="16838"/>
       <w:pgMar w:top="1417" w:right="1417" w:bottom="1417" w:left="1417" w:header="708" w:footer="708" w:gutter="0"/>
@@ -747,6 +809,216 @@
     </w:sectPr>
   </w:body>
 </w:document>
+</file>
+
+<file path=word/numbering.xml><?xml version="1.0" encoding="utf-8"?>
+<w:numbering xmlns:ve="http://schemas.openxmlformats.org/markup-compatibility/2006" xmlns:o="urn:schemas-microsoft-com:office:office" xmlns:r="http://schemas.openxmlformats.org/officeDocument/2006/relationships" xmlns:m="http://schemas.openxmlformats.org/officeDocument/2006/math" xmlns:v="urn:schemas-microsoft-com:vml" xmlns:wp="http://schemas.openxmlformats.org/drawingml/2006/wordprocessingDrawing" xmlns:w10="urn:schemas-microsoft-com:office:word" xmlns:w="http://schemas.openxmlformats.org/wordprocessingml/2006/main" xmlns:wne="http://schemas.microsoft.com/office/word/2006/wordml">
+  <w:abstractNum w:abstractNumId="0">
+    <w:nsid w:val="08A55BA9"/>
+    <w:multiLevelType w:val="hybridMultilevel"/>
+    <w:tmpl w:val="BA0C0398"/>
+    <w:lvl w:ilvl="0" w:tplc="0415000F">
+      <w:start w:val="1"/>
+      <w:numFmt w:val="decimal"/>
+      <w:lvlText w:val="%1."/>
+      <w:lvlJc w:val="left"/>
+      <w:pPr>
+        <w:ind w:left="720" w:hanging="360"/>
+      </w:pPr>
+    </w:lvl>
+    <w:lvl w:ilvl="1" w:tplc="04150019" w:tentative="1">
+      <w:start w:val="1"/>
+      <w:numFmt w:val="lowerLetter"/>
+      <w:lvlText w:val="%2."/>
+      <w:lvlJc w:val="left"/>
+      <w:pPr>
+        <w:ind w:left="1440" w:hanging="360"/>
+      </w:pPr>
+    </w:lvl>
+    <w:lvl w:ilvl="2" w:tplc="0415001B" w:tentative="1">
+      <w:start w:val="1"/>
+      <w:numFmt w:val="lowerRoman"/>
+      <w:lvlText w:val="%3."/>
+      <w:lvlJc w:val="right"/>
+      <w:pPr>
+        <w:ind w:left="2160" w:hanging="180"/>
+      </w:pPr>
+    </w:lvl>
+    <w:lvl w:ilvl="3" w:tplc="0415000F" w:tentative="1">
+      <w:start w:val="1"/>
+      <w:numFmt w:val="decimal"/>
+      <w:lvlText w:val="%4."/>
+      <w:lvlJc w:val="left"/>
+      <w:pPr>
+        <w:ind w:left="2880" w:hanging="360"/>
+      </w:pPr>
+    </w:lvl>
+    <w:lvl w:ilvl="4" w:tplc="04150019" w:tentative="1">
+      <w:start w:val="1"/>
+      <w:numFmt w:val="lowerLetter"/>
+      <w:lvlText w:val="%5."/>
+      <w:lvlJc w:val="left"/>
+      <w:pPr>
+        <w:ind w:left="3600" w:hanging="360"/>
+      </w:pPr>
+    </w:lvl>
+    <w:lvl w:ilvl="5" w:tplc="0415001B" w:tentative="1">
+      <w:start w:val="1"/>
+      <w:numFmt w:val="lowerRoman"/>
+      <w:lvlText w:val="%6."/>
+      <w:lvlJc w:val="right"/>
+      <w:pPr>
+        <w:ind w:left="4320" w:hanging="180"/>
+      </w:pPr>
+    </w:lvl>
+    <w:lvl w:ilvl="6" w:tplc="0415000F" w:tentative="1">
+      <w:start w:val="1"/>
+      <w:numFmt w:val="decimal"/>
+      <w:lvlText w:val="%7."/>
+      <w:lvlJc w:val="left"/>
+      <w:pPr>
+        <w:ind w:left="5040" w:hanging="360"/>
+      </w:pPr>
+    </w:lvl>
+    <w:lvl w:ilvl="7" w:tplc="04150019" w:tentative="1">
+      <w:start w:val="1"/>
+      <w:numFmt w:val="lowerLetter"/>
+      <w:lvlText w:val="%8."/>
+      <w:lvlJc w:val="left"/>
+      <w:pPr>
+        <w:ind w:left="5760" w:hanging="360"/>
+      </w:pPr>
+    </w:lvl>
+    <w:lvl w:ilvl="8" w:tplc="0415001B" w:tentative="1">
+      <w:start w:val="1"/>
+      <w:numFmt w:val="lowerRoman"/>
+      <w:lvlText w:val="%9."/>
+      <w:lvlJc w:val="right"/>
+      <w:pPr>
+        <w:ind w:left="6480" w:hanging="180"/>
+      </w:pPr>
+    </w:lvl>
+  </w:abstractNum>
+  <w:abstractNum w:abstractNumId="1">
+    <w:nsid w:val="7A805D52"/>
+    <w:multiLevelType w:val="hybridMultilevel"/>
+    <w:tmpl w:val="A02E86AE"/>
+    <w:lvl w:ilvl="0" w:tplc="04150001">
+      <w:start w:val="1"/>
+      <w:numFmt w:val="bullet"/>
+      <w:lvlText w:val=""/>
+      <w:lvlJc w:val="left"/>
+      <w:pPr>
+        <w:ind w:left="720" w:hanging="360"/>
+      </w:pPr>
+      <w:rPr>
+        <w:rFonts w:ascii="Symbol" w:hAnsi="Symbol" w:hint="default"/>
+      </w:rPr>
+    </w:lvl>
+    <w:lvl w:ilvl="1" w:tplc="04150003" w:tentative="1">
+      <w:start w:val="1"/>
+      <w:numFmt w:val="bullet"/>
+      <w:lvlText w:val="o"/>
+      <w:lvlJc w:val="left"/>
+      <w:pPr>
+        <w:ind w:left="1440" w:hanging="360"/>
+      </w:pPr>
+      <w:rPr>
+        <w:rFonts w:ascii="Courier New" w:hAnsi="Courier New" w:cs="Courier New" w:hint="default"/>
+      </w:rPr>
+    </w:lvl>
+    <w:lvl w:ilvl="2" w:tplc="04150005" w:tentative="1">
+      <w:start w:val="1"/>
+      <w:numFmt w:val="bullet"/>
+      <w:lvlText w:val=""/>
+      <w:lvlJc w:val="left"/>
+      <w:pPr>
+        <w:ind w:left="2160" w:hanging="360"/>
+      </w:pPr>
+      <w:rPr>
+        <w:rFonts w:ascii="Wingdings" w:hAnsi="Wingdings" w:hint="default"/>
+      </w:rPr>
+    </w:lvl>
+    <w:lvl w:ilvl="3" w:tplc="04150001" w:tentative="1">
+      <w:start w:val="1"/>
+      <w:numFmt w:val="bullet"/>
+      <w:lvlText w:val=""/>
+      <w:lvlJc w:val="left"/>
+      <w:pPr>
+        <w:ind w:left="2880" w:hanging="360"/>
+      </w:pPr>
+      <w:rPr>
+        <w:rFonts w:ascii="Symbol" w:hAnsi="Symbol" w:hint="default"/>
+      </w:rPr>
+    </w:lvl>
+    <w:lvl w:ilvl="4" w:tplc="04150003" w:tentative="1">
+      <w:start w:val="1"/>
+      <w:numFmt w:val="bullet"/>
+      <w:lvlText w:val="o"/>
+      <w:lvlJc w:val="left"/>
+      <w:pPr>
+        <w:ind w:left="3600" w:hanging="360"/>
+      </w:pPr>
+      <w:rPr>
+        <w:rFonts w:ascii="Courier New" w:hAnsi="Courier New" w:cs="Courier New" w:hint="default"/>
+      </w:rPr>
+    </w:lvl>
+    <w:lvl w:ilvl="5" w:tplc="04150005" w:tentative="1">
+      <w:start w:val="1"/>
+      <w:numFmt w:val="bullet"/>
+      <w:lvlText w:val=""/>
+      <w:lvlJc w:val="left"/>
+      <w:pPr>
+        <w:ind w:left="4320" w:hanging="360"/>
+      </w:pPr>
+      <w:rPr>
+        <w:rFonts w:ascii="Wingdings" w:hAnsi="Wingdings" w:hint="default"/>
+      </w:rPr>
+    </w:lvl>
+    <w:lvl w:ilvl="6" w:tplc="04150001" w:tentative="1">
+      <w:start w:val="1"/>
+      <w:numFmt w:val="bullet"/>
+      <w:lvlText w:val=""/>
+      <w:lvlJc w:val="left"/>
+      <w:pPr>
+        <w:ind w:left="5040" w:hanging="360"/>
+      </w:pPr>
+      <w:rPr>
+        <w:rFonts w:ascii="Symbol" w:hAnsi="Symbol" w:hint="default"/>
+      </w:rPr>
+    </w:lvl>
+    <w:lvl w:ilvl="7" w:tplc="04150003" w:tentative="1">
+      <w:start w:val="1"/>
+      <w:numFmt w:val="bullet"/>
+      <w:lvlText w:val="o"/>
+      <w:lvlJc w:val="left"/>
+      <w:pPr>
+        <w:ind w:left="5760" w:hanging="360"/>
+      </w:pPr>
+      <w:rPr>
+        <w:rFonts w:ascii="Courier New" w:hAnsi="Courier New" w:cs="Courier New" w:hint="default"/>
+      </w:rPr>
+    </w:lvl>
+    <w:lvl w:ilvl="8" w:tplc="04150005" w:tentative="1">
+      <w:start w:val="1"/>
+      <w:numFmt w:val="bullet"/>
+      <w:lvlText w:val=""/>
+      <w:lvlJc w:val="left"/>
+      <w:pPr>
+        <w:ind w:left="6480" w:hanging="360"/>
+      </w:pPr>
+      <w:rPr>
+        <w:rFonts w:ascii="Wingdings" w:hAnsi="Wingdings" w:hint="default"/>
+      </w:rPr>
+    </w:lvl>
+  </w:abstractNum>
+  <w:num w:numId="1">
+    <w:abstractNumId w:val="0"/>
+  </w:num>
+  <w:num w:numId="2">
+    <w:abstractNumId w:val="1"/>
+  </w:num>
+</w:numbering>
 </file>
 
 <file path=word/styles.xml><?xml version="1.0" encoding="utf-8"?>
@@ -916,6 +1188,29 @@
       <w:rFonts w:ascii="Calibri" w:eastAsia="Times New Roman" w:hAnsi="Calibri" w:cs="Times New Roman"/>
     </w:rPr>
   </w:style>
+  <w:style w:type="paragraph" w:styleId="Nagwek1">
+    <w:name w:val="heading 1"/>
+    <w:basedOn w:val="Normalny"/>
+    <w:next w:val="Normalny"/>
+    <w:link w:val="Nagwek1Znak"/>
+    <w:uiPriority w:val="9"/>
+    <w:qFormat/>
+    <w:rsid w:val="007145A0"/>
+    <w:pPr>
+      <w:keepNext/>
+      <w:keepLines/>
+      <w:spacing w:before="480" w:after="0"/>
+      <w:outlineLvl w:val="0"/>
+    </w:pPr>
+    <w:rPr>
+      <w:rFonts w:asciiTheme="majorHAnsi" w:eastAsiaTheme="majorEastAsia" w:hAnsiTheme="majorHAnsi" w:cstheme="majorBidi"/>
+      <w:b/>
+      <w:bCs/>
+      <w:color w:val="365F91" w:themeColor="accent1" w:themeShade="BF"/>
+      <w:sz w:val="28"/>
+      <w:szCs w:val="28"/>
+    </w:rPr>
+  </w:style>
   <w:style w:type="character" w:default="1" w:styleId="Domylnaczcionkaakapitu">
     <w:name w:val="Default Paragraph Font"/>
     <w:uiPriority w:val="1"/>
@@ -953,6 +1248,32 @@
     <w:rPr>
       <w:rFonts w:ascii="Calibri" w:eastAsia="Times New Roman" w:hAnsi="Calibri" w:cs="Times New Roman"/>
     </w:rPr>
+  </w:style>
+  <w:style w:type="character" w:customStyle="1" w:styleId="Nagwek1Znak">
+    <w:name w:val="Nagłówek 1 Znak"/>
+    <w:basedOn w:val="Domylnaczcionkaakapitu"/>
+    <w:link w:val="Nagwek1"/>
+    <w:uiPriority w:val="9"/>
+    <w:rsid w:val="007145A0"/>
+    <w:rPr>
+      <w:rFonts w:asciiTheme="majorHAnsi" w:eastAsiaTheme="majorEastAsia" w:hAnsiTheme="majorHAnsi" w:cstheme="majorBidi"/>
+      <w:b/>
+      <w:bCs/>
+      <w:color w:val="365F91" w:themeColor="accent1" w:themeShade="BF"/>
+      <w:sz w:val="28"/>
+      <w:szCs w:val="28"/>
+    </w:rPr>
+  </w:style>
+  <w:style w:type="paragraph" w:styleId="Akapitzlist">
+    <w:name w:val="List Paragraph"/>
+    <w:basedOn w:val="Normalny"/>
+    <w:uiPriority w:val="34"/>
+    <w:qFormat/>
+    <w:rsid w:val="00AC31F3"/>
+    <w:pPr>
+      <w:ind w:left="720"/>
+      <w:contextualSpacing/>
+    </w:pPr>
   </w:style>
 </w:styles>
 </file>

</xml_diff>